<commit_message>
Updated version number in cheat sheet
</commit_message>
<xml_diff>
--- a/Docs/CheatSheet/Karbon CMS - API Cheat Sheet v1.1.docx
+++ b/Docs/CheatSheet/Karbon CMS - API Cheat Sheet v1.1.docx
@@ -255,8 +255,6 @@
                 <w:szCs w:val="16"/>
               </w:rPr>
             </w:pPr>
-            <w:bookmarkStart w:id="0" w:name="_GoBack"/>
-            <w:bookmarkEnd w:id="0"/>
           </w:p>
           <w:p>
             <w:pPr>
@@ -4508,7 +4506,6 @@
               <w:t>TContentType</w:t>
             </w:r>
             <w:proofErr w:type="spellEnd"/>
-            <w:proofErr w:type="gramStart"/>
             <w:r>
               <w:rPr>
                 <w:rFonts w:ascii="Consolas" w:hAnsi="Consolas" w:cs="Consolas"/>
@@ -4525,7 +4522,6 @@
               </w:rPr>
               <w:t>(</w:t>
             </w:r>
-            <w:proofErr w:type="gramEnd"/>
             <w:r>
               <w:rPr>
                 <w:rFonts w:ascii="Consolas" w:hAnsi="Consolas" w:cs="Consolas"/>
@@ -8456,7 +8452,6 @@
               <w:t>.</w:t>
             </w:r>
             <w:proofErr w:type="spellStart"/>
-            <w:proofErr w:type="gramStart"/>
             <w:r>
               <w:rPr>
                 <w:rFonts w:ascii="Consolas" w:hAnsi="Consolas" w:cs="Consolas"/>
@@ -8472,16 +8467,7 @@
                 <w:sz w:val="16"/>
                 <w:szCs w:val="16"/>
               </w:rPr>
-              <w:t>(</w:t>
-            </w:r>
-            <w:proofErr w:type="gramEnd"/>
-            <w:r>
-              <w:rPr>
-                <w:rFonts w:ascii="Consolas" w:hAnsi="Consolas" w:cs="Consolas"/>
-                <w:sz w:val="16"/>
-                <w:szCs w:val="16"/>
-              </w:rPr>
-              <w:t>)</w:t>
+              <w:t>()</w:t>
             </w:r>
             <w:r>
               <w:rPr>
@@ -8550,7 +8536,6 @@
               <w:t>.</w:t>
             </w:r>
             <w:proofErr w:type="spellStart"/>
-            <w:proofErr w:type="gramStart"/>
             <w:r>
               <w:rPr>
                 <w:rFonts w:ascii="Consolas" w:hAnsi="Consolas" w:cs="Consolas"/>
@@ -8566,16 +8551,7 @@
                 <w:sz w:val="16"/>
                 <w:szCs w:val="16"/>
               </w:rPr>
-              <w:t>(</w:t>
-            </w:r>
-            <w:proofErr w:type="gramEnd"/>
-            <w:r>
-              <w:rPr>
-                <w:rFonts w:ascii="Consolas" w:hAnsi="Consolas" w:cs="Consolas"/>
-                <w:sz w:val="16"/>
-                <w:szCs w:val="16"/>
-              </w:rPr>
-              <w:t>)</w:t>
+              <w:t>()</w:t>
             </w:r>
             <w:r>
               <w:rPr>
@@ -8641,7 +8617,6 @@
               <w:t>.</w:t>
             </w:r>
             <w:proofErr w:type="spellStart"/>
-            <w:proofErr w:type="gramStart"/>
             <w:r>
               <w:rPr>
                 <w:rFonts w:ascii="Consolas" w:hAnsi="Consolas" w:cs="Consolas"/>
@@ -8657,16 +8632,7 @@
                 <w:sz w:val="16"/>
                 <w:szCs w:val="16"/>
               </w:rPr>
-              <w:t>(</w:t>
-            </w:r>
-            <w:proofErr w:type="gramEnd"/>
-            <w:r>
-              <w:rPr>
-                <w:rFonts w:ascii="Consolas" w:hAnsi="Consolas" w:cs="Consolas"/>
-                <w:sz w:val="16"/>
-                <w:szCs w:val="16"/>
-              </w:rPr>
-              <w:t>)</w:t>
+              <w:t>()</w:t>
             </w:r>
             <w:r>
               <w:rPr>
@@ -8751,7 +8717,6 @@
               <w:t>.</w:t>
             </w:r>
             <w:proofErr w:type="spellStart"/>
-            <w:proofErr w:type="gramStart"/>
             <w:r>
               <w:rPr>
                 <w:rFonts w:ascii="Consolas" w:hAnsi="Consolas" w:cs="Consolas"/>
@@ -8767,16 +8732,7 @@
                 <w:sz w:val="16"/>
                 <w:szCs w:val="16"/>
               </w:rPr>
-              <w:t>(</w:t>
-            </w:r>
-            <w:proofErr w:type="gramEnd"/>
-            <w:r>
-              <w:rPr>
-                <w:rFonts w:ascii="Consolas" w:hAnsi="Consolas" w:cs="Consolas"/>
-                <w:sz w:val="16"/>
-                <w:szCs w:val="16"/>
-              </w:rPr>
-              <w:t>)</w:t>
+              <w:t>()</w:t>
             </w:r>
             <w:r>
               <w:rPr>
@@ -8863,7 +8819,6 @@
               <w:t>.</w:t>
             </w:r>
             <w:proofErr w:type="spellStart"/>
-            <w:proofErr w:type="gramStart"/>
             <w:r>
               <w:rPr>
                 <w:rFonts w:ascii="Consolas" w:hAnsi="Consolas" w:cs="Consolas"/>
@@ -8879,16 +8834,7 @@
                 <w:sz w:val="16"/>
                 <w:szCs w:val="16"/>
               </w:rPr>
-              <w:t>(</w:t>
-            </w:r>
-            <w:proofErr w:type="gramEnd"/>
-            <w:r>
-              <w:rPr>
-                <w:rFonts w:ascii="Consolas" w:hAnsi="Consolas" w:cs="Consolas"/>
-                <w:sz w:val="16"/>
-                <w:szCs w:val="16"/>
-              </w:rPr>
-              <w:t>)</w:t>
+              <w:t>()</w:t>
             </w:r>
             <w:r>
               <w:rPr>
@@ -8954,7 +8900,6 @@
               <w:t>.</w:t>
             </w:r>
             <w:proofErr w:type="spellStart"/>
-            <w:proofErr w:type="gramStart"/>
             <w:r>
               <w:rPr>
                 <w:rFonts w:ascii="Consolas" w:hAnsi="Consolas" w:cs="Consolas"/>
@@ -8970,16 +8915,7 @@
                 <w:sz w:val="16"/>
                 <w:szCs w:val="16"/>
               </w:rPr>
-              <w:t>(</w:t>
-            </w:r>
-            <w:proofErr w:type="gramEnd"/>
-            <w:r>
-              <w:rPr>
-                <w:rFonts w:ascii="Consolas" w:hAnsi="Consolas" w:cs="Consolas"/>
-                <w:sz w:val="16"/>
-                <w:szCs w:val="16"/>
-              </w:rPr>
-              <w:t>)</w:t>
+              <w:t>()</w:t>
             </w:r>
             <w:r>
               <w:rPr>
@@ -9045,7 +8981,6 @@
               <w:t>.</w:t>
             </w:r>
             <w:proofErr w:type="spellStart"/>
-            <w:proofErr w:type="gramStart"/>
             <w:r>
               <w:rPr>
                 <w:rFonts w:ascii="Consolas" w:hAnsi="Consolas" w:cs="Consolas"/>
@@ -9061,16 +8996,7 @@
                 <w:sz w:val="16"/>
                 <w:szCs w:val="16"/>
               </w:rPr>
-              <w:t>(</w:t>
-            </w:r>
-            <w:proofErr w:type="gramEnd"/>
-            <w:r>
-              <w:rPr>
-                <w:rFonts w:ascii="Consolas" w:hAnsi="Consolas" w:cs="Consolas"/>
-                <w:sz w:val="16"/>
-                <w:szCs w:val="16"/>
-              </w:rPr>
-              <w:t>)</w:t>
+              <w:t>()</w:t>
             </w:r>
             <w:r>
               <w:rPr>
@@ -9607,19 +9533,8 @@
                 <w:sz w:val="16"/>
                 <w:szCs w:val="16"/>
               </w:rPr>
-              <w:t xml:space="preserve">Gets a flag indicating whether a value for the given key can be found in the Data </w:t>
-            </w:r>
-            <w:proofErr w:type="gramStart"/>
-            <w:r>
-              <w:rPr>
-                <w:rFonts w:ascii="Museo Sans 500" w:hAnsi="Museo Sans 500" w:cs="Consolas"/>
-                <w:color w:val="A6A6A6" w:themeColor="background1" w:themeShade="A6"/>
-                <w:sz w:val="16"/>
-                <w:szCs w:val="16"/>
-              </w:rPr>
-              <w:t>collection.</w:t>
-            </w:r>
-            <w:proofErr w:type="gramEnd"/>
+              <w:t>Gets a flag indicating whether a value for the given key can be found in the Data collection.</w:t>
+            </w:r>
           </w:p>
           <w:p>
             <w:pPr>
@@ -9913,7 +9828,6 @@
               <w:t>TFileType</w:t>
             </w:r>
             <w:proofErr w:type="spellEnd"/>
-            <w:proofErr w:type="gramStart"/>
             <w:r>
               <w:rPr>
                 <w:rFonts w:ascii="Consolas" w:hAnsi="Consolas" w:cs="Consolas"/>
@@ -9930,7 +9844,6 @@
               </w:rPr>
               <w:t>(</w:t>
             </w:r>
-            <w:proofErr w:type="gramEnd"/>
             <w:r>
               <w:rPr>
                 <w:rFonts w:ascii="Consolas" w:hAnsi="Consolas" w:cs="Consolas"/>
@@ -10346,23 +10259,13 @@
               <w:t>TFileType</w:t>
             </w:r>
             <w:proofErr w:type="spellEnd"/>
-            <w:proofErr w:type="gramStart"/>
-            <w:r>
-              <w:rPr>
-                <w:rFonts w:ascii="Consolas" w:hAnsi="Consolas" w:cs="Consolas"/>
-                <w:sz w:val="16"/>
-                <w:szCs w:val="16"/>
-              </w:rPr>
-              <w:t>&gt;(</w:t>
-            </w:r>
-            <w:proofErr w:type="gramEnd"/>
-            <w:r>
-              <w:rPr>
-                <w:rFonts w:ascii="Consolas" w:hAnsi="Consolas" w:cs="Consolas"/>
-                <w:sz w:val="16"/>
-                <w:szCs w:val="16"/>
-              </w:rPr>
-              <w:t>[</w:t>
+            <w:r>
+              <w:rPr>
+                <w:rFonts w:ascii="Consolas" w:hAnsi="Consolas" w:cs="Consolas"/>
+                <w:sz w:val="16"/>
+                <w:szCs w:val="16"/>
+              </w:rPr>
+              <w:t>&gt;([</w:t>
             </w:r>
             <w:proofErr w:type="spellStart"/>
             <w:r>
@@ -10989,7 +10892,6 @@
               <w:t>.</w:t>
             </w:r>
             <w:proofErr w:type="spellStart"/>
-            <w:proofErr w:type="gramStart"/>
             <w:r>
               <w:rPr>
                 <w:rFonts w:ascii="Museo Sans 500" w:hAnsi="Museo Sans 500"/>
@@ -11007,17 +10909,7 @@
                 <w:sz w:val="16"/>
                 <w:szCs w:val="16"/>
               </w:rPr>
-              <w:t>(</w:t>
-            </w:r>
-            <w:proofErr w:type="gramEnd"/>
-            <w:r>
-              <w:rPr>
-                <w:rFonts w:ascii="Museo Sans 500" w:hAnsi="Museo Sans 500"/>
-                <w:color w:val="A6A6A6" w:themeColor="background1" w:themeShade="A6"/>
-                <w:sz w:val="16"/>
-                <w:szCs w:val="16"/>
-              </w:rPr>
-              <w:t>).</w:t>
+              <w:t>().</w:t>
             </w:r>
           </w:p>
           <w:p>
@@ -12773,15 +12665,7 @@
                 <w:sz w:val="16"/>
                 <w:szCs w:val="16"/>
               </w:rPr>
-              <w:t>&lt;string, string&gt;parameters</w:t>
-            </w:r>
-            <w:r>
-              <w:rPr>
-                <w:rFonts w:ascii="Consolas" w:hAnsi="Consolas" w:cs="Consolas"/>
-                <w:sz w:val="16"/>
-                <w:szCs w:val="16"/>
-              </w:rPr>
-              <w:t>)</w:t>
+              <w:t>&lt;string, string&gt;parameters)</w:t>
             </w:r>
           </w:p>
           <w:p>
@@ -13204,7 +13088,7 @@
                 <w:sz w:val="16"/>
                 <w:szCs w:val="16"/>
               </w:rPr>
-              <w:t>Cheat Sheet v1.0</w:t>
+              <w:t>API Cheat Sheet v1.1</w:t>
             </w:r>
           </w:p>
           <w:p>
@@ -13278,6 +13162,8 @@
                 <w:t>http://karboncms.com</w:t>
               </w:r>
             </w:hyperlink>
+            <w:bookmarkStart w:id="0" w:name="_GoBack"/>
+            <w:bookmarkEnd w:id="0"/>
           </w:p>
           <w:p>
             <w:pPr>
@@ -14743,7 +14629,7 @@
 </file>
 
 <file path=customXml/itemProps1.xml><?xml version="1.0" encoding="utf-8"?>
-<ds:datastoreItem xmlns:ds="http://schemas.openxmlformats.org/officeDocument/2006/customXml" ds:itemID="{C4C4D3E2-2860-4B15-BCF8-8AFEAB3CEB2D}">
+<ds:datastoreItem xmlns:ds="http://schemas.openxmlformats.org/officeDocument/2006/customXml" ds:itemID="{34F8F05F-2AF9-481D-8E19-84BA05AD33F7}">
   <ds:schemaRefs>
     <ds:schemaRef ds:uri="http://schemas.openxmlformats.org/officeDocument/2006/bibliography"/>
   </ds:schemaRefs>

</xml_diff>

<commit_message>
Added changelog Added link support to the image karbon text tag
</commit_message>
<xml_diff>
--- a/Docs/CheatSheet/Karbon CMS - API Cheat Sheet v1.1.docx
+++ b/Docs/CheatSheet/Karbon CMS - API Cheat Sheet v1.1.docx
@@ -12677,6 +12677,9 @@
                 <w:szCs w:val="16"/>
               </w:rPr>
             </w:pPr>
+            <w:bookmarkStart w:id="0" w:name="OLE_LINK1"/>
+            <w:bookmarkStart w:id="1" w:name="OLE_LINK2"/>
+            <w:bookmarkStart w:id="2" w:name="_GoBack"/>
             <w:r>
               <w:rPr>
                 <w:rFonts w:ascii="Museo Sans 500" w:hAnsi="Museo Sans 500" w:cs="Consolas"/>
@@ -13045,6 +13048,9 @@
                 </w:p>
               </w:tc>
             </w:tr>
+            <w:bookmarkEnd w:id="0"/>
+            <w:bookmarkEnd w:id="1"/>
+            <w:bookmarkEnd w:id="2"/>
           </w:tbl>
           <w:p>
             <w:pPr>
@@ -13162,8 +13168,6 @@
                 <w:t>http://karboncms.com</w:t>
               </w:r>
             </w:hyperlink>
-            <w:bookmarkStart w:id="0" w:name="_GoBack"/>
-            <w:bookmarkEnd w:id="0"/>
           </w:p>
           <w:p>
             <w:pPr>
@@ -14629,7 +14633,7 @@
 </file>
 
 <file path=customXml/itemProps1.xml><?xml version="1.0" encoding="utf-8"?>
-<ds:datastoreItem xmlns:ds="http://schemas.openxmlformats.org/officeDocument/2006/customXml" ds:itemID="{34F8F05F-2AF9-481D-8E19-84BA05AD33F7}">
+<ds:datastoreItem xmlns:ds="http://schemas.openxmlformats.org/officeDocument/2006/customXml" ds:itemID="{33440537-99AB-4E8C-8804-354E60476255}">
   <ds:schemaRefs>
     <ds:schemaRef ds:uri="http://schemas.openxmlformats.org/officeDocument/2006/bibliography"/>
   </ds:schemaRefs>

</xml_diff>